<commit_message>
fix bugs and add report
</commit_message>
<xml_diff>
--- a/document/40923129L_report.docx
+++ b/document/40923129L_report.docx
@@ -5,12 +5,23 @@
     <w:p>
       <w:pPr>
         <w:rPr>
+          <w:i/>
+          <w:iCs/>
+          <w:sz w:val="20"/>
+          <w:szCs w:val="18"/>
+        </w:rPr>
+      </w:pPr>
+      <w:r>
+        <w:rPr>
+          <w:rFonts w:hint="eastAsia"/>
           <w:b/>
           <w:bCs/>
           <w:sz w:val="32"/>
           <w:szCs w:val="28"/>
         </w:rPr>
-      </w:pPr>
+        <w:t>400923129L</w:t>
+      </w:r>
+      <w:proofErr w:type="gramStart"/>
       <w:r>
         <w:rPr>
           <w:rFonts w:hint="eastAsia"/>
@@ -19,8 +30,9 @@
           <w:sz w:val="32"/>
           <w:szCs w:val="28"/>
         </w:rPr>
-        <w:t>400923129L</w:t>
-      </w:r>
+        <w:t>湯可伊</w:t>
+      </w:r>
+      <w:proofErr w:type="gramEnd"/>
       <w:r>
         <w:rPr>
           <w:rFonts w:hint="eastAsia"/>
@@ -29,7 +41,51 @@
           <w:sz w:val="32"/>
           <w:szCs w:val="28"/>
         </w:rPr>
-        <w:t>湯可伊</w:t>
+        <w:t xml:space="preserve">   </w:t>
+      </w:r>
+      <w:r>
+        <w:rPr>
+          <w:rFonts w:hint="eastAsia"/>
+          <w:i/>
+          <w:iCs/>
+          <w:color w:val="808080" w:themeColor="background1" w:themeShade="80"/>
+          <w:sz w:val="14"/>
+          <w:szCs w:val="12"/>
+        </w:rPr>
+        <w:t>這份專題是我自己</w:t>
+      </w:r>
+      <w:r>
+        <w:rPr>
+          <w:rFonts w:hint="eastAsia"/>
+          <w:i/>
+          <w:iCs/>
+          <w:color w:val="808080" w:themeColor="background1" w:themeShade="80"/>
+          <w:sz w:val="14"/>
+          <w:szCs w:val="12"/>
+        </w:rPr>
+        <w:t>做</w:t>
+      </w:r>
+      <w:r>
+        <w:rPr>
+          <w:rFonts w:hint="eastAsia"/>
+          <w:i/>
+          <w:iCs/>
+          <w:color w:val="808080" w:themeColor="background1" w:themeShade="80"/>
+          <w:sz w:val="14"/>
+          <w:szCs w:val="12"/>
+        </w:rPr>
+        <w:t>的</w:t>
+      </w:r>
+      <w:r>
+        <w:rPr>
+          <w:rFonts w:hint="eastAsia"/>
+          <w:i/>
+          <w:iCs/>
+          <w:color w:val="808080" w:themeColor="background1" w:themeShade="80"/>
+          <w:sz w:val="14"/>
+          <w:szCs w:val="12"/>
+        </w:rPr>
+        <w:t xml:space="preserve"> 20231225 12:45</w:t>
       </w:r>
     </w:p>
     <w:p/>
@@ -87,7 +143,7 @@
         <w:rPr>
           <w:rFonts w:hint="eastAsia"/>
         </w:rPr>
-        <w:t xml:space="preserve"> RESW</w:t>
+        <w:t>RESW</w:t>
       </w:r>
       <w:r>
         <w:rPr>
@@ -96,16 +152,13 @@
         <w:t>、產生</w:t>
       </w:r>
       <w:r>
-        <w:rPr>
-          <w:rFonts w:hint="eastAsia"/>
-        </w:rPr>
-        <w:t>object code</w:t>
-      </w:r>
-      <w:r>
-        <w:rPr>
-          <w:rFonts w:hint="eastAsia"/>
-        </w:rPr>
-        <w:t>進行到一半</w:t>
+        <w:t>Machine code</w:t>
+      </w:r>
+      <w:r>
+        <w:rPr>
+          <w:rFonts w:hint="eastAsia"/>
+        </w:rPr>
+        <w:t>未完成</w:t>
       </w:r>
       <w:r>
         <w:rPr>
@@ -115,6 +168,37 @@
       </w:r>
     </w:p>
     <w:p>
+      <w:r>
+        <w:rPr>
+          <w:rFonts w:hint="eastAsia"/>
+        </w:rPr>
+        <w:t>專案</w:t>
+      </w:r>
+      <w:proofErr w:type="spellStart"/>
+      <w:r>
+        <w:rPr>
+          <w:rFonts w:hint="eastAsia"/>
+        </w:rPr>
+        <w:t>github</w:t>
+      </w:r>
+      <w:proofErr w:type="spellEnd"/>
+      <w:r>
+        <w:rPr>
+          <w:rFonts w:hint="eastAsia"/>
+        </w:rPr>
+        <w:t xml:space="preserve">: </w:t>
+      </w:r>
+      <w:hyperlink r:id="rId4" w:history="1">
+        <w:r>
+          <w:rPr>
+            <w:rStyle w:val="a3"/>
+          </w:rPr>
+          <w:t>https://github.com/ToshaETang/SIC-XE-assembler</w:t>
+        </w:r>
+      </w:hyperlink>
+    </w:p>
+    <w:p/>
+    <w:p>
       <w:pPr>
         <w:rPr>
           <w:rFonts w:hint="eastAsia"/>
@@ -125,53 +209,252 @@
       <w:pPr>
         <w:rPr>
           <w:rFonts w:hint="eastAsia"/>
+          <w:b/>
+          <w:bCs/>
         </w:rPr>
       </w:pPr>
-    </w:p>
+      <w:r>
+        <w:rPr>
+          <w:rFonts w:hint="eastAsia"/>
+          <w:b/>
+          <w:bCs/>
+        </w:rPr>
+        <w:t>【專案架構】</w:t>
+      </w:r>
+    </w:p>
+    <w:p>
+      <w:r>
+        <w:drawing>
+          <wp:inline distT="0" distB="0" distL="0" distR="0" wp14:anchorId="26087B79" wp14:editId="62CAFA8C">
+            <wp:extent cx="1989621" cy="2055495"/>
+            <wp:effectExtent l="0" t="0" r="0" b="1905"/>
+            <wp:docPr id="3" name="圖片 3"/>
+            <wp:cNvGraphicFramePr>
+              <a:graphicFrameLocks xmlns:a="http://schemas.openxmlformats.org/drawingml/2006/main" noChangeAspect="1"/>
+            </wp:cNvGraphicFramePr>
+            <a:graphic xmlns:a="http://schemas.openxmlformats.org/drawingml/2006/main">
+              <a:graphicData uri="http://schemas.openxmlformats.org/drawingml/2006/picture">
+                <pic:pic xmlns:pic="http://schemas.openxmlformats.org/drawingml/2006/picture">
+                  <pic:nvPicPr>
+                    <pic:cNvPr id="1" name=""/>
+                    <pic:cNvPicPr/>
+                  </pic:nvPicPr>
+                  <pic:blipFill>
+                    <a:blip r:embed="rId5"/>
+                    <a:stretch>
+                      <a:fillRect/>
+                    </a:stretch>
+                  </pic:blipFill>
+                  <pic:spPr>
+                    <a:xfrm>
+                      <a:off x="0" y="0"/>
+                      <a:ext cx="2007118" cy="2073572"/>
+                    </a:xfrm>
+                    <a:prstGeom prst="rect">
+                      <a:avLst/>
+                    </a:prstGeom>
+                  </pic:spPr>
+                </pic:pic>
+              </a:graphicData>
+            </a:graphic>
+          </wp:inline>
+        </w:drawing>
+      </w:r>
+    </w:p>
+    <w:p/>
     <w:p>
       <w:pPr>
         <w:rPr>
           <w:rFonts w:hint="eastAsia"/>
         </w:rPr>
       </w:pPr>
-      <w:r>
-        <w:rPr>
-          <w:rFonts w:hint="eastAsia"/>
-        </w:rPr>
-        <w:t>輸入處理</w:t>
-      </w:r>
-      <w:r>
-        <w:rPr>
-          <w:rFonts w:hint="eastAsia"/>
-        </w:rPr>
-        <w:t xml:space="preserve">: </w:t>
-      </w:r>
-      <w:r>
-        <w:rPr>
-          <w:rFonts w:hint="eastAsia"/>
-        </w:rPr>
-        <w:t>一開始寫的時候忘記要處理格式問題，上課提醒的時候</w:t>
-      </w:r>
-      <w:r>
-        <w:rPr>
-          <w:rFonts w:hint="eastAsia"/>
-        </w:rPr>
-        <w:t>p</w:t>
-      </w:r>
-      <w:r>
-        <w:t>ass</w:t>
-      </w:r>
-      <w:r>
-        <w:rPr>
-          <w:rFonts w:hint="eastAsia"/>
-        </w:rPr>
-        <w:t xml:space="preserve"> 1</w:t>
-      </w:r>
-      <w:r>
-        <w:rPr>
-          <w:rFonts w:hint="eastAsia"/>
-        </w:rPr>
-        <w:t>已經寫完了，所以另外加一個</w:t>
+    </w:p>
+    <w:p>
+      <w:pPr>
+        <w:rPr>
+          <w:rFonts w:hint="eastAsia"/>
+        </w:rPr>
+      </w:pPr>
+      <w:r>
+        <w:rPr>
+          <w:rFonts w:hint="eastAsia"/>
+          <w:b/>
+          <w:bCs/>
+        </w:rPr>
+        <w:t>【</w:t>
+      </w:r>
+      <w:r>
+        <w:rPr>
+          <w:rFonts w:hint="eastAsia"/>
+          <w:b/>
+          <w:bCs/>
+        </w:rPr>
+        <w:t>日誌</w:t>
+      </w:r>
+      <w:r>
+        <w:rPr>
+          <w:rFonts w:hint="eastAsia"/>
+          <w:b/>
+          <w:bCs/>
+        </w:rPr>
+        <w:t>】</w:t>
+      </w:r>
+      <w:r>
+        <w:rPr>
+          <w:rFonts w:hint="eastAsia"/>
+        </w:rPr>
+        <w:t>(</w:t>
+      </w:r>
+      <w:r>
+        <w:rPr>
+          <w:rFonts w:hint="eastAsia"/>
+        </w:rPr>
+        <w:t>抱歉，</w:t>
+      </w:r>
+      <w:r>
+        <w:rPr>
+          <w:rFonts w:hint="eastAsia"/>
+        </w:rPr>
+        <w:t>中間有</w:t>
+      </w:r>
+      <w:r>
+        <w:rPr>
+          <w:rFonts w:hint="eastAsia"/>
+        </w:rPr>
+        <w:t>不少</w:t>
+      </w:r>
+      <w:r>
+        <w:rPr>
+          <w:rFonts w:hint="eastAsia"/>
+        </w:rPr>
+        <w:t>沒記錄到的部分</w:t>
+      </w:r>
+      <w:r>
+        <w:rPr>
+          <w:rFonts w:hint="eastAsia"/>
+        </w:rPr>
+        <w:t>，寫的時候忘記更新日誌了</w:t>
+      </w:r>
+      <w:r>
+        <w:rPr>
+          <w:rFonts w:hint="eastAsia"/>
+        </w:rPr>
+        <w:t>)</w:t>
+      </w:r>
+    </w:p>
+    <w:p>
+      <w:pPr>
+        <w:rPr>
+          <w:rFonts w:hint="eastAsia"/>
+        </w:rPr>
+      </w:pPr>
+      <w:r>
+        <w:drawing>
+          <wp:inline distT="0" distB="0" distL="0" distR="0" wp14:anchorId="0D9D7372" wp14:editId="3A9A9FF2">
+            <wp:extent cx="5007337" cy="1568636"/>
+            <wp:effectExtent l="0" t="0" r="3175" b="0"/>
+            <wp:docPr id="1" name="圖片 1"/>
+            <wp:cNvGraphicFramePr>
+              <a:graphicFrameLocks xmlns:a="http://schemas.openxmlformats.org/drawingml/2006/main" noChangeAspect="1"/>
+            </wp:cNvGraphicFramePr>
+            <a:graphic xmlns:a="http://schemas.openxmlformats.org/drawingml/2006/main">
+              <a:graphicData uri="http://schemas.openxmlformats.org/drawingml/2006/picture">
+                <pic:pic xmlns:pic="http://schemas.openxmlformats.org/drawingml/2006/picture">
+                  <pic:nvPicPr>
+                    <pic:cNvPr id="1" name=""/>
+                    <pic:cNvPicPr/>
+                  </pic:nvPicPr>
+                  <pic:blipFill>
+                    <a:blip r:embed="rId6"/>
+                    <a:stretch>
+                      <a:fillRect/>
+                    </a:stretch>
+                  </pic:blipFill>
+                  <pic:spPr>
+                    <a:xfrm>
+                      <a:off x="0" y="0"/>
+                      <a:ext cx="5069518" cy="1588115"/>
+                    </a:xfrm>
+                    <a:prstGeom prst="rect">
+                      <a:avLst/>
+                    </a:prstGeom>
+                  </pic:spPr>
+                </pic:pic>
+              </a:graphicData>
+            </a:graphic>
+          </wp:inline>
+        </w:drawing>
+      </w:r>
+    </w:p>
+    <w:p>
+      <w:pPr>
+        <w:rPr>
+          <w:rFonts w:hint="eastAsia"/>
+        </w:rPr>
+      </w:pPr>
+    </w:p>
+    <w:p>
+      <w:pPr>
+        <w:rPr>
+          <w:rFonts w:hint="eastAsia"/>
+        </w:rPr>
+      </w:pPr>
+    </w:p>
+    <w:p>
+      <w:pPr>
+        <w:rPr>
+          <w:rFonts w:hint="eastAsia"/>
+        </w:rPr>
+      </w:pPr>
+      <w:r>
+        <w:rPr>
+          <w:rFonts w:hint="eastAsia"/>
+        </w:rPr>
+        <w:t>【學習和收獲】</w:t>
+      </w:r>
+    </w:p>
+    <w:p>
+      <w:r>
+        <w:rPr>
+          <w:rFonts w:hint="eastAsia"/>
+        </w:rPr>
+        <w:t>這次實作</w:t>
+      </w:r>
+      <w:r>
+        <w:rPr>
+          <w:rFonts w:hint="eastAsia"/>
+        </w:rPr>
+        <w:t>嘗試</w:t>
+      </w:r>
+      <w:r>
+        <w:rPr>
+          <w:rFonts w:hint="eastAsia"/>
+        </w:rPr>
+        <w:t>自己</w:t>
+      </w:r>
+      <w:r>
+        <w:rPr>
+          <w:rFonts w:hint="eastAsia"/>
+        </w:rPr>
+        <w:t>寫</w:t>
+      </w:r>
+      <w:r>
+        <w:rPr>
+          <w:rFonts w:hint="eastAsia"/>
+        </w:rPr>
+        <w:t>了</w:t>
+      </w:r>
+      <w:r>
+        <w:rPr>
+          <w:rFonts w:hint="eastAsia"/>
+        </w:rPr>
+        <w:t>8</w:t>
+      </w:r>
+      <w:r>
+        <w:rPr>
+          <w:rFonts w:hint="eastAsia"/>
+        </w:rPr>
+        <w:t>個</w:t>
       </w:r>
       <w:r>
         <w:rPr>
@@ -186,74 +469,365 @@
         <w:rPr>
           <w:rFonts w:hint="eastAsia"/>
         </w:rPr>
-        <w:t>去</w:t>
-      </w:r>
-      <w:r>
-        <w:rPr>
-          <w:rFonts w:hint="eastAsia"/>
-        </w:rPr>
-        <w:t>處理成我要的</w:t>
-      </w:r>
-      <w:r>
-        <w:rPr>
-          <w:rFonts w:hint="eastAsia"/>
-        </w:rPr>
-        <w:t>格式</w:t>
+        <w:t>，</w:t>
+      </w:r>
+      <w:r>
+        <w:rPr>
+          <w:rFonts w:hint="eastAsia"/>
+        </w:rPr>
+        <w:t>我覺得相比全部寫在一起，用</w:t>
+      </w:r>
+      <w:r>
+        <w:rPr>
+          <w:rFonts w:hint="eastAsia"/>
+        </w:rPr>
+        <w:t>function</w:t>
+      </w:r>
+      <w:r>
+        <w:rPr>
+          <w:rFonts w:hint="eastAsia"/>
+        </w:rPr>
+        <w:t>更不會出錯，因為寫好的功能可以重複用，之後只要確定輸入是對的就好。</w:t>
+      </w:r>
+    </w:p>
+    <w:p>
+      <w:r>
+        <w:rPr>
+          <w:rFonts w:hint="eastAsia"/>
+        </w:rPr>
+        <w:t>但</w:t>
+      </w:r>
+      <w:r>
+        <w:rPr>
+          <w:rFonts w:hint="eastAsia"/>
+        </w:rPr>
+        <w:t>缺點是寫完後要改動不容易，</w:t>
+      </w:r>
+      <w:r>
+        <w:rPr>
+          <w:rFonts w:hint="eastAsia"/>
+        </w:rPr>
+        <w:t>特別是當一個</w:t>
+      </w:r>
+      <w:r>
+        <w:rPr>
+          <w:rFonts w:hint="eastAsia"/>
+        </w:rPr>
+        <w:t>function</w:t>
+      </w:r>
+      <w:r>
+        <w:rPr>
+          <w:rFonts w:hint="eastAsia"/>
+        </w:rPr>
+        <w:t>還被其他</w:t>
+      </w:r>
+      <w:r>
+        <w:rPr>
+          <w:rFonts w:hint="eastAsia"/>
+        </w:rPr>
+        <w:t>f</w:t>
+      </w:r>
+      <w:r>
+        <w:t>unction</w:t>
+      </w:r>
+      <w:r>
+        <w:rPr>
+          <w:rFonts w:hint="eastAsia"/>
+        </w:rPr>
+        <w:t>使用的時候</w:t>
+      </w:r>
+      <w:r>
+        <w:rPr>
+          <w:rFonts w:hint="eastAsia"/>
+        </w:rPr>
+        <w:t xml:space="preserve"> (</w:t>
+      </w:r>
+      <w:r>
+        <w:rPr>
+          <w:rFonts w:hint="eastAsia"/>
+        </w:rPr>
+        <w:t>例如</w:t>
+      </w:r>
+      <w:proofErr w:type="spellStart"/>
+      <w:r>
+        <w:rPr>
+          <w:b/>
+          <w:bCs/>
+        </w:rPr>
+        <w:t>getSection</w:t>
+      </w:r>
+      <w:proofErr w:type="spellEnd"/>
+      <w:r>
+        <w:rPr>
+          <w:b/>
+          <w:bCs/>
+        </w:rPr>
+        <w:t xml:space="preserve">(char* text, int </w:t>
+      </w:r>
+      <w:proofErr w:type="spellStart"/>
+      <w:r>
+        <w:rPr>
+          <w:b/>
+          <w:bCs/>
+        </w:rPr>
+        <w:t>textIndex</w:t>
+      </w:r>
+      <w:proofErr w:type="spellEnd"/>
+      <w:r>
+        <w:rPr>
+          <w:b/>
+          <w:bCs/>
+        </w:rPr>
+        <w:t xml:space="preserve">, char *section, int </w:t>
+      </w:r>
+      <w:proofErr w:type="spellStart"/>
+      <w:r>
+        <w:rPr>
+          <w:b/>
+          <w:bCs/>
+        </w:rPr>
+        <w:t>sectionIndex</w:t>
+      </w:r>
+      <w:proofErr w:type="spellEnd"/>
+      <w:r>
+        <w:rPr>
+          <w:b/>
+          <w:bCs/>
+        </w:rPr>
+        <w:t>)</w:t>
+      </w:r>
+      <w:r>
+        <w:rPr>
+          <w:rFonts w:hint="eastAsia"/>
+        </w:rPr>
+        <w:t>他被用來</w:t>
+      </w:r>
+      <w:r>
+        <w:rPr>
+          <w:rFonts w:hint="eastAsia"/>
+        </w:rPr>
+        <w:t>取得一行裡面的字串，</w:t>
+      </w:r>
+      <w:r>
+        <w:rPr>
+          <w:rFonts w:hint="eastAsia"/>
+        </w:rPr>
+        <w:t>但</w:t>
+      </w:r>
+      <w:r>
+        <w:rPr>
+          <w:rFonts w:hint="eastAsia"/>
+        </w:rPr>
+        <w:t>因為這個</w:t>
+      </w:r>
+      <w:r>
+        <w:rPr>
+          <w:rFonts w:hint="eastAsia"/>
+        </w:rPr>
+        <w:t>function</w:t>
+      </w:r>
+      <w:r>
+        <w:rPr>
+          <w:rFonts w:hint="eastAsia"/>
+        </w:rPr>
+        <w:t>一開始就寫了，後面的其他</w:t>
+      </w:r>
+      <w:r>
+        <w:rPr>
+          <w:rFonts w:hint="eastAsia"/>
+        </w:rPr>
+        <w:t>function</w:t>
+      </w:r>
+      <w:r>
+        <w:rPr>
+          <w:rFonts w:hint="eastAsia"/>
+        </w:rPr>
+        <w:t>都有用到他，所以</w:t>
+      </w:r>
+      <w:proofErr w:type="gramStart"/>
+      <w:r>
+        <w:rPr>
+          <w:rFonts w:hint="eastAsia"/>
+        </w:rPr>
+        <w:t>發現測資不是</w:t>
+      </w:r>
+      <w:proofErr w:type="gramEnd"/>
+      <w:r>
+        <w:rPr>
+          <w:rFonts w:hint="eastAsia"/>
+        </w:rPr>
+        <w:t>完全規律的時候，就決定不對他改動，而是在最開始增加一層</w:t>
+      </w:r>
+      <w:proofErr w:type="spellStart"/>
+      <w:r>
+        <w:rPr>
+          <w:b/>
+          <w:bCs/>
+        </w:rPr>
+        <w:t>changeInputFile</w:t>
+      </w:r>
+      <w:proofErr w:type="spellEnd"/>
+      <w:r>
+        <w:rPr>
+          <w:b/>
+          <w:bCs/>
+        </w:rPr>
+        <w:t>()</w:t>
+      </w:r>
+      <w:r>
+        <w:rPr>
+          <w:rFonts w:hint="eastAsia"/>
+        </w:rPr>
+        <w:t>去改格式</w:t>
+      </w:r>
+      <w:r>
+        <w:rPr>
+          <w:rFonts w:hint="eastAsia"/>
+        </w:rPr>
+        <w:t>)</w:t>
+      </w:r>
+    </w:p>
+    <w:p>
+      <w:pPr>
+        <w:rPr>
+          <w:rFonts w:hint="eastAsia"/>
+        </w:rPr>
+      </w:pPr>
+      <w:r>
+        <w:rPr>
+          <w:rFonts w:hint="eastAsia"/>
+        </w:rPr>
+        <w:lastRenderedPageBreak/>
+        <w:t>【</w:t>
+      </w:r>
+      <w:r>
+        <w:rPr>
+          <w:rFonts w:hint="eastAsia"/>
+        </w:rPr>
+        <w:t>遇到的問題</w:t>
+      </w:r>
+      <w:r>
+        <w:rPr>
+          <w:rFonts w:hint="eastAsia"/>
+        </w:rPr>
+        <w:t>】</w:t>
+      </w:r>
+    </w:p>
+    <w:p>
+      <w:pPr>
+        <w:rPr>
+          <w:rFonts w:hint="eastAsia"/>
+        </w:rPr>
+      </w:pPr>
+      <w:r>
+        <w:rPr>
+          <w:rFonts w:hint="eastAsia"/>
+        </w:rPr>
+        <w:t>還在研究怎麼產生</w:t>
+      </w:r>
+      <w:r>
+        <w:t>Machine code</w:t>
+      </w:r>
+      <w:r>
+        <w:rPr>
+          <w:rFonts w:hint="eastAsia"/>
+        </w:rPr>
+        <w:t>，目前在</w:t>
+      </w:r>
+      <w:r>
+        <w:rPr>
+          <w:rFonts w:hint="eastAsia"/>
+        </w:rPr>
+        <w:t>f</w:t>
+      </w:r>
+      <w:r>
+        <w:t>ormat</w:t>
+      </w:r>
+      <w:r>
+        <w:rPr>
+          <w:rFonts w:hint="eastAsia"/>
+        </w:rPr>
+        <w:t xml:space="preserve"> 4</w:t>
+      </w:r>
+      <w:r>
+        <w:rPr>
+          <w:rFonts w:hint="eastAsia"/>
+        </w:rPr>
+        <w:t>的時候</w:t>
+      </w:r>
+      <w:r>
+        <w:rPr>
+          <w:rFonts w:hint="eastAsia"/>
+        </w:rPr>
+        <w:t>有些</w:t>
+      </w:r>
+      <w:r>
+        <w:rPr>
+          <w:rFonts w:hint="eastAsia"/>
+        </w:rPr>
+        <w:t>結果有錯</w:t>
+      </w:r>
+      <w:r>
+        <w:rPr>
+          <w:rFonts w:hint="eastAsia"/>
+        </w:rPr>
+        <w:t>但有些是對的</w:t>
+      </w:r>
+      <w:r>
+        <w:rPr>
+          <w:rFonts w:hint="eastAsia"/>
+        </w:rPr>
+        <w:t>，</w:t>
+      </w:r>
+      <w:r>
+        <w:rPr>
+          <w:rFonts w:hint="eastAsia"/>
+        </w:rPr>
+        <w:t>目前</w:t>
       </w:r>
       <w:bookmarkStart w:id="0" w:name="_GoBack"/>
       <w:bookmarkEnd w:id="0"/>
+      <w:r>
+        <w:rPr>
+          <w:rFonts w:hint="eastAsia"/>
+        </w:rPr>
+        <w:t>還沒找到哪裡出問題</w:t>
+      </w:r>
+      <w:r>
+        <w:rPr>
+          <w:rFonts w:hint="eastAsia"/>
+        </w:rPr>
+        <w:t>，</w:t>
+      </w:r>
+      <w:r>
+        <w:rPr>
+          <w:rFonts w:hint="eastAsia"/>
+        </w:rPr>
+        <w:t>寒假打算把</w:t>
+      </w:r>
+      <w:r>
+        <w:rPr>
+          <w:rFonts w:hint="eastAsia"/>
+        </w:rPr>
+        <w:t>p</w:t>
+      </w:r>
+      <w:r>
+        <w:t>ass 2</w:t>
+      </w:r>
+      <w:r>
+        <w:rPr>
+          <w:rFonts w:hint="eastAsia"/>
+        </w:rPr>
+        <w:t>做完</w:t>
+      </w:r>
     </w:p>
     <w:p/>
-    <w:p/>
-    <w:p/>
-    <w:p/>
-    <w:p/>
-    <w:p/>
-    <w:p/>
-    <w:p/>
-    <w:p/>
-    <w:p/>
-    <w:p/>
-    <w:p/>
-    <w:p/>
-    <w:p/>
     <w:p>
       <w:pPr>
         <w:rPr>
           <w:rFonts w:hint="eastAsia"/>
         </w:rPr>
       </w:pPr>
-    </w:p>
-    <w:p>
-      <w:pPr>
-        <w:rPr>
-          <w:rFonts w:hint="eastAsia"/>
-          <w:i/>
-          <w:iCs/>
-          <w:sz w:val="20"/>
-          <w:szCs w:val="18"/>
-        </w:rPr>
-      </w:pPr>
-      <w:r>
-        <w:rPr>
-          <w:rFonts w:hint="eastAsia"/>
-          <w:i/>
-          <w:iCs/>
-          <w:sz w:val="20"/>
-          <w:szCs w:val="18"/>
-        </w:rPr>
-        <w:t>這份專題是我自己寫的</w:t>
-      </w:r>
-      <w:r>
-        <w:rPr>
-          <w:rFonts w:hint="eastAsia"/>
-          <w:i/>
-          <w:iCs/>
-          <w:sz w:val="20"/>
-          <w:szCs w:val="18"/>
-        </w:rPr>
-        <w:t xml:space="preserve"> 20231225 12:45</w:t>
-      </w:r>
     </w:p>
     <w:sectPr>
       <w:pgSz w:w="11906" w:h="16838"/>
@@ -659,6 +1233,7 @@
   <w:style w:type="paragraph" w:default="1" w:styleId="a">
     <w:name w:val="Normal"/>
     <w:qFormat/>
+    <w:rsid w:val="00AF2C96"/>
     <w:pPr>
       <w:widowControl w:val="0"/>
     </w:pPr>
@@ -689,6 +1264,29 @@
     <w:uiPriority w:val="99"/>
     <w:semiHidden/>
     <w:unhideWhenUsed/>
+  </w:style>
+  <w:style w:type="character" w:styleId="a3">
+    <w:name w:val="Hyperlink"/>
+    <w:basedOn w:val="a0"/>
+    <w:uiPriority w:val="99"/>
+    <w:unhideWhenUsed/>
+    <w:rsid w:val="00DD04B0"/>
+    <w:rPr>
+      <w:color w:val="0563C1" w:themeColor="hyperlink"/>
+      <w:u w:val="single"/>
+    </w:rPr>
+  </w:style>
+  <w:style w:type="character" w:styleId="a4">
+    <w:name w:val="Unresolved Mention"/>
+    <w:basedOn w:val="a0"/>
+    <w:uiPriority w:val="99"/>
+    <w:semiHidden/>
+    <w:unhideWhenUsed/>
+    <w:rsid w:val="00DD04B0"/>
+    <w:rPr>
+      <w:color w:val="605E5C"/>
+      <w:shd w:val="clear" w:color="auto" w:fill="E1DFDD"/>
+    </w:rPr>
   </w:style>
 </w:styles>
 </file>

</xml_diff>